<commit_message>
basicly samma sak som förra...
</commit_message>
<xml_diff>
--- a/Designförslag1/Dokumentation.docx
+++ b/Designförslag1/Dokumentation.docx
@@ -32,356 +32,362 @@
     </w:p>
     <w:p/>
     <w:p>
-      <w:pPr>
-        <w:pStyle w:val="Liststycke"/>
-        <w:numPr>
-          <w:ilvl w:val="0"/>
-          <w:numId w:val="1"/>
-        </w:numPr>
-      </w:pPr>
-      <w:r>
-        <w:t>Inloggningsskärm:</w:t>
-      </w:r>
-      <w:r>
-        <w:t xml:space="preserve"> </w:t>
-      </w:r>
-    </w:p>
-    <w:p>
-      <w:pPr>
-        <w:pStyle w:val="Liststycke"/>
-        <w:numPr>
-          <w:ilvl w:val="1"/>
-          <w:numId w:val="1"/>
-        </w:numPr>
-      </w:pPr>
-      <w:r>
-        <w:t>Står namn på sidan (förslag: Cooprevision.se)</w:t>
-      </w:r>
-      <w:r>
-        <w:t xml:space="preserve"> så att man vet var man kommit</w:t>
-      </w:r>
-    </w:p>
-    <w:p>
-      <w:pPr>
-        <w:pStyle w:val="Liststycke"/>
-        <w:numPr>
-          <w:ilvl w:val="1"/>
-          <w:numId w:val="1"/>
-        </w:numPr>
-      </w:pPr>
-      <w:r>
-        <w:t>Inloggnings ruta, så man kan logga in</w:t>
-      </w:r>
-    </w:p>
-    <w:p>
-      <w:pPr>
-        <w:pStyle w:val="Liststycke"/>
-        <w:numPr>
-          <w:ilvl w:val="1"/>
-          <w:numId w:val="1"/>
-        </w:numPr>
-      </w:pPr>
-      <w:r>
-        <w:t>Länk till Coop.se, ifall man av någon anledning skulle komma fel… -.-</w:t>
-      </w:r>
-      <w:r>
-        <w:tab/>
-      </w:r>
-    </w:p>
-    <w:p>
-      <w:pPr>
-        <w:pStyle w:val="Liststycke"/>
-        <w:numPr>
-          <w:ilvl w:val="1"/>
-          <w:numId w:val="1"/>
-        </w:numPr>
-      </w:pPr>
-      <w:r>
-        <w:t>Välkomsttext, för att folk ska känna sig välkomna och informera folk om sidans funktioner.</w:t>
-      </w:r>
-    </w:p>
-    <w:p>
-      <w:pPr>
-        <w:pStyle w:val="Liststycke"/>
-        <w:numPr>
-          <w:ilvl w:val="0"/>
-          <w:numId w:val="1"/>
-        </w:numPr>
-      </w:pPr>
-      <w:r>
-        <w:t>Startsida:</w:t>
-      </w:r>
-    </w:p>
-    <w:p>
-      <w:pPr>
-        <w:pStyle w:val="Liststycke"/>
-        <w:numPr>
-          <w:ilvl w:val="1"/>
-          <w:numId w:val="1"/>
-        </w:numPr>
-      </w:pPr>
-      <w:r>
-        <w:t>Välkomsttext</w:t>
-      </w:r>
-    </w:p>
-    <w:p>
-      <w:pPr>
-        <w:pStyle w:val="Liststycke"/>
-        <w:numPr>
-          <w:ilvl w:val="1"/>
-          <w:numId w:val="1"/>
-        </w:numPr>
-      </w:pPr>
-      <w:r>
-        <w:t>Flikar med olika sidor högst upp t.ex. startsida, lev Lista, land lista, osv., så att man kan navigera enkelt mellan sidor. (återkommande på alla sidor)</w:t>
-      </w:r>
-    </w:p>
-    <w:p>
-      <w:pPr>
-        <w:pStyle w:val="Liststycke"/>
-        <w:numPr>
-          <w:ilvl w:val="1"/>
-          <w:numId w:val="1"/>
-        </w:numPr>
-      </w:pPr>
-      <w:r>
-        <w:t>missade revisioner</w:t>
-      </w:r>
-      <w:r>
-        <w:t xml:space="preserve"> i form av procent missade/leverantör</w:t>
-      </w:r>
-      <w:r>
-        <w:t>, så att man vet vilka man har missat</w:t>
-      </w:r>
-      <w:r>
-        <w:t xml:space="preserve"> och ser dem.</w:t>
-      </w:r>
-    </w:p>
-    <w:p>
-      <w:pPr>
-        <w:pStyle w:val="Liststycke"/>
-        <w:numPr>
-          <w:ilvl w:val="1"/>
-          <w:numId w:val="1"/>
-        </w:numPr>
-      </w:pPr>
-      <w:r>
-        <w:t>Skifta till/från redigeringsläge (gäller alla sidor), så att admins kan lägga till och ta bort saker</w:t>
-      </w:r>
-    </w:p>
-    <w:p>
-      <w:pPr>
-        <w:pStyle w:val="Liststycke"/>
-        <w:numPr>
-          <w:ilvl w:val="0"/>
-          <w:numId w:val="1"/>
-        </w:numPr>
-      </w:pPr>
-      <w:r>
-        <w:t>Leverantörlista:</w:t>
-      </w:r>
-    </w:p>
-    <w:p>
-      <w:pPr>
-        <w:pStyle w:val="Liststycke"/>
-        <w:numPr>
-          <w:ilvl w:val="1"/>
-          <w:numId w:val="1"/>
-        </w:numPr>
-      </w:pPr>
-      <w:r>
-        <w:t>Lista med leverantörer, går att filtrera efter Land, Produkt, poäng(värst, bäst) osv, för en förenklad navigering bland tusentals produkter och leverantörer.</w:t>
-      </w:r>
-    </w:p>
-    <w:p>
-      <w:pPr>
-        <w:pStyle w:val="Liststycke"/>
-        <w:numPr>
-          <w:ilvl w:val="1"/>
-          <w:numId w:val="1"/>
-        </w:numPr>
-      </w:pPr>
-      <w:r>
-        <w:t>Kan se kommande och missade revisioner per leverantör</w:t>
-      </w:r>
-    </w:p>
-    <w:p>
-      <w:pPr>
-        <w:pStyle w:val="Liststycke"/>
-        <w:numPr>
-          <w:ilvl w:val="1"/>
-          <w:numId w:val="1"/>
-        </w:numPr>
-      </w:pPr>
-      <w:r>
-        <w:t xml:space="preserve">Söka efter: leverantör, produkter, ort, </w:t>
-      </w:r>
-    </w:p>
-    <w:p>
-      <w:pPr>
-        <w:pStyle w:val="Liststycke"/>
-        <w:numPr>
-          <w:ilvl w:val="1"/>
-          <w:numId w:val="1"/>
-        </w:numPr>
-      </w:pPr>
-      <w:r>
-        <w:t>Länk till leverantörssida när man klickar på en leverantör.</w:t>
-      </w:r>
-    </w:p>
-    <w:p>
-      <w:pPr>
-        <w:pStyle w:val="Liststycke"/>
-        <w:numPr>
-          <w:ilvl w:val="1"/>
-          <w:numId w:val="1"/>
-        </w:numPr>
-      </w:pPr>
-      <w:r>
-        <w:t>Info om kontaktperson när man håller musen över, för att snabbt kunna se mail osv.</w:t>
-      </w:r>
-    </w:p>
-    <w:p>
-      <w:pPr>
-        <w:pStyle w:val="Liststycke"/>
-        <w:numPr>
-          <w:ilvl w:val="1"/>
-          <w:numId w:val="1"/>
-        </w:numPr>
-      </w:pPr>
-      <w:r>
-        <w:t>Tillgång till redigeringssidor vilket tar en till leverantörssidan.</w:t>
-      </w:r>
-      <w:r>
-        <w:t xml:space="preserve"> Redigeringsläge är bara för admins.</w:t>
-      </w:r>
-    </w:p>
-    <w:p>
-      <w:pPr>
-        <w:pStyle w:val="Liststycke"/>
-        <w:numPr>
-          <w:ilvl w:val="1"/>
-          <w:numId w:val="1"/>
-        </w:numPr>
-      </w:pPr>
-      <w:r>
-        <w:t>I redigeringsläge: lägga till leverantör.</w:t>
-      </w:r>
-    </w:p>
-    <w:p>
-      <w:pPr>
-        <w:pStyle w:val="Liststycke"/>
-        <w:numPr>
-          <w:ilvl w:val="0"/>
-          <w:numId w:val="1"/>
-        </w:numPr>
-      </w:pPr>
-      <w:r>
-        <w:t>Leverantörsida</w:t>
-      </w:r>
-      <w:r>
-        <w:t>(&amp; redigeringssida)</w:t>
-      </w:r>
-      <w:r>
-        <w:t>:</w:t>
-      </w:r>
-    </w:p>
-    <w:p>
-      <w:pPr>
-        <w:pStyle w:val="Liststycke"/>
-        <w:numPr>
-          <w:ilvl w:val="1"/>
-          <w:numId w:val="1"/>
-        </w:numPr>
-      </w:pPr>
-      <w:r>
-        <w:t>Leverantörsinformation, för att man ska veta var man kommit.</w:t>
-      </w:r>
-    </w:p>
-    <w:p>
-      <w:pPr>
-        <w:pStyle w:val="Liststycke"/>
-        <w:numPr>
-          <w:ilvl w:val="1"/>
-          <w:numId w:val="1"/>
-        </w:numPr>
-      </w:pPr>
-      <w:r>
-        <w:t>Kunna välja mellan lista med produktionsorter eller produkter, produkten/produktionsorten är en dropdown med mer info om stället, smidig sätt att visa mycket info på.</w:t>
-      </w:r>
-    </w:p>
-    <w:p>
-      <w:pPr>
-        <w:pStyle w:val="Liststycke"/>
-        <w:numPr>
-          <w:ilvl w:val="1"/>
-          <w:numId w:val="1"/>
-        </w:numPr>
-      </w:pPr>
-      <w:r>
-        <w:t xml:space="preserve">Om man </w:t>
-      </w:r>
-      <w:r>
-        <w:t>går in i redigeringsläge(som admin) så kan man ta bort produkter eller leverantören, man kan sätta honom som inaktiv eller aktiv. Redigera säkerhetspoäng och CoC poäng på produktionsorter.</w:t>
-      </w:r>
-    </w:p>
-    <w:p>
-      <w:pPr>
-        <w:pStyle w:val="Liststycke"/>
-        <w:numPr>
-          <w:ilvl w:val="1"/>
-          <w:numId w:val="1"/>
-        </w:numPr>
-      </w:pPr>
-      <w:r>
-        <w:t>Sökning och filtrering, för att underlätta för revisorn/konsulten.</w:t>
-      </w:r>
-    </w:p>
-    <w:p/>
-    <w:p>
-      <w:pPr>
-        <w:pStyle w:val="Liststycke"/>
-        <w:numPr>
-          <w:ilvl w:val="0"/>
-          <w:numId w:val="1"/>
-        </w:numPr>
-      </w:pPr>
-      <w:r>
-        <w:lastRenderedPageBreak/>
-        <w:t>Lista med konsulter/admins</w:t>
-      </w:r>
-    </w:p>
-    <w:p>
-      <w:pPr>
-        <w:pStyle w:val="Liststycke"/>
-        <w:numPr>
-          <w:ilvl w:val="1"/>
-          <w:numId w:val="1"/>
-        </w:numPr>
-      </w:pPr>
-      <w:r>
-        <w:t>Sortera/filtrera efter: namn, (om konsult) vilken leverantör han/hon jobbar åt/med</w:t>
-      </w:r>
-      <w:r>
-        <w:t xml:space="preserve">, om konsult/admin. </w:t>
-      </w:r>
-      <w:r>
-        <w:t>För att göra redigering smidigare</w:t>
-      </w:r>
-    </w:p>
-    <w:p>
-      <w:pPr>
-        <w:pStyle w:val="Liststycke"/>
-        <w:numPr>
-          <w:ilvl w:val="1"/>
-          <w:numId w:val="1"/>
-        </w:numPr>
-      </w:pPr>
-      <w:r>
-        <w:t>Redigeringsläge: ändra användarstatus(till/från admin/konsult), ta bort/lägga till konsult eller admin, ändra vilka leverantörer en konsult arbetar med</w:t>
+      <w:r>
+        <w:t>Färg/färgtema: Coop.se</w:t>
       </w:r>
       <w:bookmarkStart w:id="0" w:name="_GoBack"/>
       <w:bookmarkEnd w:id="0"/>
+    </w:p>
+    <w:p/>
+    <w:p>
+      <w:pPr>
+        <w:pStyle w:val="Liststycke"/>
+        <w:numPr>
+          <w:ilvl w:val="0"/>
+          <w:numId w:val="1"/>
+        </w:numPr>
+      </w:pPr>
+      <w:r>
+        <w:t>Inloggningsskärm:</w:t>
+      </w:r>
+      <w:r>
+        <w:t xml:space="preserve"> </w:t>
+      </w:r>
+    </w:p>
+    <w:p>
+      <w:pPr>
+        <w:pStyle w:val="Liststycke"/>
+        <w:numPr>
+          <w:ilvl w:val="1"/>
+          <w:numId w:val="1"/>
+        </w:numPr>
+      </w:pPr>
+      <w:r>
+        <w:t>Står namn på sidan (förslag: Cooprevision.se)</w:t>
+      </w:r>
+      <w:r>
+        <w:t xml:space="preserve"> så att man vet var man kommit</w:t>
+      </w:r>
+    </w:p>
+    <w:p>
+      <w:pPr>
+        <w:pStyle w:val="Liststycke"/>
+        <w:numPr>
+          <w:ilvl w:val="1"/>
+          <w:numId w:val="1"/>
+        </w:numPr>
+      </w:pPr>
+      <w:r>
+        <w:t>Inloggnings ruta, så man kan logga in</w:t>
+      </w:r>
+    </w:p>
+    <w:p>
+      <w:pPr>
+        <w:pStyle w:val="Liststycke"/>
+        <w:numPr>
+          <w:ilvl w:val="1"/>
+          <w:numId w:val="1"/>
+        </w:numPr>
+      </w:pPr>
+      <w:r>
+        <w:t>Länk till Coop.se, ifall man av någon anledning skulle komma fel… -.-</w:t>
+      </w:r>
+      <w:r>
+        <w:tab/>
+      </w:r>
+    </w:p>
+    <w:p>
+      <w:pPr>
+        <w:pStyle w:val="Liststycke"/>
+        <w:numPr>
+          <w:ilvl w:val="1"/>
+          <w:numId w:val="1"/>
+        </w:numPr>
+      </w:pPr>
+      <w:r>
+        <w:t>Välkomsttext, för att folk ska känna sig välkomna och informera folk om sidans funktioner.</w:t>
+      </w:r>
+    </w:p>
+    <w:p>
+      <w:pPr>
+        <w:pStyle w:val="Liststycke"/>
+        <w:numPr>
+          <w:ilvl w:val="0"/>
+          <w:numId w:val="1"/>
+        </w:numPr>
+      </w:pPr>
+      <w:r>
+        <w:t>Startsida:</w:t>
+      </w:r>
+    </w:p>
+    <w:p>
+      <w:pPr>
+        <w:pStyle w:val="Liststycke"/>
+        <w:numPr>
+          <w:ilvl w:val="1"/>
+          <w:numId w:val="1"/>
+        </w:numPr>
+      </w:pPr>
+      <w:r>
+        <w:t>Välkomsttext</w:t>
+      </w:r>
+    </w:p>
+    <w:p>
+      <w:pPr>
+        <w:pStyle w:val="Liststycke"/>
+        <w:numPr>
+          <w:ilvl w:val="1"/>
+          <w:numId w:val="1"/>
+        </w:numPr>
+      </w:pPr>
+      <w:r>
+        <w:t>Flikar med olika sidor högst upp t.ex. startsida, lev Lista, land lista, osv., så att man kan navigera enkelt mellan sidor. (återkommande på alla sidor)</w:t>
+      </w:r>
+    </w:p>
+    <w:p>
+      <w:pPr>
+        <w:pStyle w:val="Liststycke"/>
+        <w:numPr>
+          <w:ilvl w:val="1"/>
+          <w:numId w:val="1"/>
+        </w:numPr>
+      </w:pPr>
+      <w:r>
+        <w:t>missade revisioner</w:t>
+      </w:r>
+      <w:r>
+        <w:t xml:space="preserve"> i form av procent missade/leverantör</w:t>
+      </w:r>
+      <w:r>
+        <w:t>, så att man vet vilka man har missat</w:t>
+      </w:r>
+      <w:r>
+        <w:t xml:space="preserve"> och ser dem.</w:t>
+      </w:r>
+    </w:p>
+    <w:p>
+      <w:pPr>
+        <w:pStyle w:val="Liststycke"/>
+        <w:numPr>
+          <w:ilvl w:val="1"/>
+          <w:numId w:val="1"/>
+        </w:numPr>
+      </w:pPr>
+      <w:r>
+        <w:t>Skifta till/från redigeringsläge (gäller alla sidor), så att admins kan lägga till och ta bort saker</w:t>
+      </w:r>
+    </w:p>
+    <w:p>
+      <w:pPr>
+        <w:pStyle w:val="Liststycke"/>
+        <w:numPr>
+          <w:ilvl w:val="0"/>
+          <w:numId w:val="1"/>
+        </w:numPr>
+      </w:pPr>
+      <w:r>
+        <w:t>Leverantörlista:</w:t>
+      </w:r>
+    </w:p>
+    <w:p>
+      <w:pPr>
+        <w:pStyle w:val="Liststycke"/>
+        <w:numPr>
+          <w:ilvl w:val="1"/>
+          <w:numId w:val="1"/>
+        </w:numPr>
+      </w:pPr>
+      <w:r>
+        <w:t>Lista med leverantörer, går att filtrera efter Land, Produkt, poäng(värst, bäst) osv, för en förenklad navigering bland tusentals produkter och leverantörer.</w:t>
+      </w:r>
+    </w:p>
+    <w:p>
+      <w:pPr>
+        <w:pStyle w:val="Liststycke"/>
+        <w:numPr>
+          <w:ilvl w:val="1"/>
+          <w:numId w:val="1"/>
+        </w:numPr>
+      </w:pPr>
+      <w:r>
+        <w:t>Kan se kommande och missade revisioner per leverantör</w:t>
+      </w:r>
+    </w:p>
+    <w:p>
+      <w:pPr>
+        <w:pStyle w:val="Liststycke"/>
+        <w:numPr>
+          <w:ilvl w:val="1"/>
+          <w:numId w:val="1"/>
+        </w:numPr>
+      </w:pPr>
+      <w:r>
+        <w:t xml:space="preserve">Söka efter: leverantör, produkter, ort, </w:t>
+      </w:r>
+    </w:p>
+    <w:p>
+      <w:pPr>
+        <w:pStyle w:val="Liststycke"/>
+        <w:numPr>
+          <w:ilvl w:val="1"/>
+          <w:numId w:val="1"/>
+        </w:numPr>
+      </w:pPr>
+      <w:r>
+        <w:t>Länk till leverantörssida när man klickar på en leverantör.</w:t>
+      </w:r>
+    </w:p>
+    <w:p>
+      <w:pPr>
+        <w:pStyle w:val="Liststycke"/>
+        <w:numPr>
+          <w:ilvl w:val="1"/>
+          <w:numId w:val="1"/>
+        </w:numPr>
+      </w:pPr>
+      <w:r>
+        <w:t>Info om kontaktperson när man håller musen över, för att snabbt kunna se mail osv.</w:t>
+      </w:r>
+    </w:p>
+    <w:p>
+      <w:pPr>
+        <w:pStyle w:val="Liststycke"/>
+        <w:numPr>
+          <w:ilvl w:val="1"/>
+          <w:numId w:val="1"/>
+        </w:numPr>
+      </w:pPr>
+      <w:r>
+        <w:t>Tillgång till redigeringssidor vilket tar en till leverantörssidan.</w:t>
+      </w:r>
+      <w:r>
+        <w:t xml:space="preserve"> Redigeringsläge är bara för admins.</w:t>
+      </w:r>
+    </w:p>
+    <w:p>
+      <w:pPr>
+        <w:pStyle w:val="Liststycke"/>
+        <w:numPr>
+          <w:ilvl w:val="1"/>
+          <w:numId w:val="1"/>
+        </w:numPr>
+      </w:pPr>
+      <w:r>
+        <w:t>I redigeringsläge: lägga till leverantör.</w:t>
+      </w:r>
+    </w:p>
+    <w:p>
+      <w:pPr>
+        <w:pStyle w:val="Liststycke"/>
+        <w:numPr>
+          <w:ilvl w:val="0"/>
+          <w:numId w:val="1"/>
+        </w:numPr>
+      </w:pPr>
+      <w:r>
+        <w:t>Leverantörsida</w:t>
+      </w:r>
+      <w:r>
+        <w:t>(&amp; redigeringssida)</w:t>
+      </w:r>
+      <w:r>
+        <w:t>:</w:t>
+      </w:r>
+    </w:p>
+    <w:p>
+      <w:pPr>
+        <w:pStyle w:val="Liststycke"/>
+        <w:numPr>
+          <w:ilvl w:val="1"/>
+          <w:numId w:val="1"/>
+        </w:numPr>
+      </w:pPr>
+      <w:r>
+        <w:t>Leverantörsinformation, för att man ska veta var man kommit.</w:t>
+      </w:r>
+    </w:p>
+    <w:p>
+      <w:pPr>
+        <w:pStyle w:val="Liststycke"/>
+        <w:numPr>
+          <w:ilvl w:val="1"/>
+          <w:numId w:val="1"/>
+        </w:numPr>
+      </w:pPr>
+      <w:r>
+        <w:t>Kunna välja mellan lista med produktionsorter eller produkter, produkten/produktionsorten är en dropdown med mer info om stället, smidig sätt att visa mycket info på.</w:t>
+      </w:r>
+    </w:p>
+    <w:p>
+      <w:pPr>
+        <w:pStyle w:val="Liststycke"/>
+        <w:numPr>
+          <w:ilvl w:val="1"/>
+          <w:numId w:val="1"/>
+        </w:numPr>
+      </w:pPr>
+      <w:r>
+        <w:t xml:space="preserve">Om man </w:t>
+      </w:r>
+      <w:r>
+        <w:t>går in i redigeringsläge(som admin) så kan man ta bort produkter eller leverantören, man kan sätta honom som inaktiv eller aktiv. Redigera säkerhetspoäng och CoC poäng på produktionsorter.</w:t>
+      </w:r>
+    </w:p>
+    <w:p>
+      <w:pPr>
+        <w:pStyle w:val="Liststycke"/>
+        <w:numPr>
+          <w:ilvl w:val="1"/>
+          <w:numId w:val="1"/>
+        </w:numPr>
+      </w:pPr>
+      <w:r>
+        <w:lastRenderedPageBreak/>
+        <w:t>Sökning och filtrering, för att underlätta för revisorn/konsulten.</w:t>
+      </w:r>
+    </w:p>
+    <w:p/>
+    <w:p>
+      <w:pPr>
+        <w:pStyle w:val="Liststycke"/>
+        <w:numPr>
+          <w:ilvl w:val="0"/>
+          <w:numId w:val="1"/>
+        </w:numPr>
+      </w:pPr>
+      <w:r>
+        <w:t>Lista med konsulter/admins</w:t>
+      </w:r>
+    </w:p>
+    <w:p>
+      <w:pPr>
+        <w:pStyle w:val="Liststycke"/>
+        <w:numPr>
+          <w:ilvl w:val="1"/>
+          <w:numId w:val="1"/>
+        </w:numPr>
+      </w:pPr>
+      <w:r>
+        <w:t>Sortera/filtrera efter: namn, (om konsult) vilken leverantör han/hon jobbar åt/med</w:t>
+      </w:r>
+      <w:r>
+        <w:t xml:space="preserve">, om konsult/admin. </w:t>
+      </w:r>
+      <w:r>
+        <w:t>För att göra redigering smidigare</w:t>
+      </w:r>
+    </w:p>
+    <w:p>
+      <w:pPr>
+        <w:pStyle w:val="Liststycke"/>
+        <w:numPr>
+          <w:ilvl w:val="1"/>
+          <w:numId w:val="1"/>
+        </w:numPr>
+      </w:pPr>
+      <w:r>
+        <w:t>Redigeringsläge: ändra användarstatus(till/från admin/konsult), ta bort/lägga till konsult eller admin, ändra vilka leverantörer en konsult arbetar med</w:t>
+      </w:r>
     </w:p>
     <w:sectPr>
       <w:pgSz w:w="11906" w:h="16838"/>

</xml_diff>